<commit_message>
format ảnh vừa ô trong bảng
</commit_message>
<xml_diff>
--- a/BaoCao_Review/PhanTichNghiepVu/Update/1412558 - Sữa sau Peer Review/vẽ lại các sơ đồ ac theo đặc tả.docx
+++ b/BaoCao_Review/PhanTichNghiepVu/Update/1412558 - Sữa sau Peer Review/vẽ lại các sơ đồ ac theo đặc tả.docx
@@ -27,8 +27,8 @@
         <w:tblLook w:val="04A0" w:firstRow="1" w:lastRow="0" w:firstColumn="1" w:lastColumn="0" w:noHBand="0" w:noVBand="1"/>
       </w:tblPr>
       <w:tblGrid>
-        <w:gridCol w:w="759"/>
-        <w:gridCol w:w="8591"/>
+        <w:gridCol w:w="824"/>
+        <w:gridCol w:w="8526"/>
       </w:tblGrid>
       <w:tr>
         <w:trPr>
@@ -246,8 +246,8 @@
               </w:rPr>
               <w:drawing>
                 <wp:inline distT="0" distB="0" distL="0" distR="0">
-                  <wp:extent cx="5943600" cy="6741160"/>
-                  <wp:effectExtent l="0" t="0" r="0" b="2540"/>
+                  <wp:extent cx="5270739" cy="6741160"/>
+                  <wp:effectExtent l="0" t="0" r="6350" b="2540"/>
                   <wp:docPr id="1" name="Hình ảnh 1" descr="Tạo hình cắt từ Màn hình"/>
                   <wp:cNvGraphicFramePr>
                     <a:graphicFrameLocks xmlns:a="http://schemas.openxmlformats.org/drawingml/2006/main" noChangeAspect="1"/>
@@ -274,7 +274,7 @@
                         <pic:spPr>
                           <a:xfrm>
                             <a:off x="0" y="0"/>
-                            <a:ext cx="5943600" cy="6741160"/>
+                            <a:ext cx="5273484" cy="6744671"/>
                           </a:xfrm>
                           <a:prstGeom prst="rect">
                             <a:avLst/>
@@ -311,6 +311,7 @@
       <w:bookmarkStart w:id="0" w:name="_Toc493798545"/>
       <w:bookmarkStart w:id="1" w:name="_Toc493798571"/>
       <w:r>
+        <w:lastRenderedPageBreak/>
         <w:t>Use case “Báo cáo hoạt động phân bổ hàng hóa”</w:t>
       </w:r>
     </w:p>
@@ -322,8 +323,8 @@
         <w:tblLook w:val="04A0" w:firstRow="1" w:lastRow="0" w:firstColumn="1" w:lastColumn="0" w:noHBand="0" w:noVBand="1"/>
       </w:tblPr>
       <w:tblGrid>
-        <w:gridCol w:w="759"/>
-        <w:gridCol w:w="8591"/>
+        <w:gridCol w:w="914"/>
+        <w:gridCol w:w="8436"/>
       </w:tblGrid>
       <w:tr>
         <w:trPr>
@@ -397,7 +398,6 @@
                 <w:noProof/>
                 <w:lang w:val="vi-VN"/>
               </w:rPr>
-              <w:lastRenderedPageBreak/>
               <w:t>Mã số</w:t>
             </w:r>
           </w:p>
@@ -508,6 +508,7 @@
                 <w:noProof/>
                 <w:lang w:val="vi-VN"/>
               </w:rPr>
+              <w:lastRenderedPageBreak/>
               <w:t>Mô tả</w:t>
             </w:r>
           </w:p>
@@ -533,8 +534,8 @@
               </w:rPr>
               <w:drawing>
                 <wp:inline distT="0" distB="0" distL="0" distR="0">
-                  <wp:extent cx="5943600" cy="5809615"/>
-                  <wp:effectExtent l="0" t="0" r="0" b="635"/>
+                  <wp:extent cx="5218981" cy="5809615"/>
+                  <wp:effectExtent l="0" t="0" r="1270" b="635"/>
                   <wp:docPr id="2" name="Hình ảnh 2" descr="Tạo hình cắt từ Màn hình"/>
                   <wp:cNvGraphicFramePr>
                     <a:graphicFrameLocks xmlns:a="http://schemas.openxmlformats.org/drawingml/2006/main" noChangeAspect="1"/>
@@ -561,7 +562,7 @@
                         <pic:spPr>
                           <a:xfrm>
                             <a:off x="0" y="0"/>
-                            <a:ext cx="5943600" cy="5809615"/>
+                            <a:ext cx="5221201" cy="5812086"/>
                           </a:xfrm>
                           <a:prstGeom prst="rect">
                             <a:avLst/>
@@ -575,6 +576,8 @@
             </w:r>
           </w:p>
         </w:tc>
+        <w:bookmarkStart w:id="2" w:name="_GoBack"/>
+        <w:bookmarkEnd w:id="2"/>
       </w:tr>
     </w:tbl>
     <w:p>
@@ -688,6 +691,7 @@
                 <w:noProof/>
                 <w:lang w:val="vi-VN"/>
               </w:rPr>
+              <w:lastRenderedPageBreak/>
               <w:t>Mã số</w:t>
             </w:r>
           </w:p>
@@ -866,8 +870,6 @@
             </w:r>
           </w:p>
         </w:tc>
-        <w:bookmarkStart w:id="2" w:name="_GoBack"/>
-        <w:bookmarkEnd w:id="2"/>
       </w:tr>
     </w:tbl>
     <w:p/>

</xml_diff>

<commit_message>
update sau peer review về sơ đồ activity
</commit_message>
<xml_diff>
--- a/BaoCao_Review/PhanTichNghiepVu/Update/1412558 - Sữa sau Peer Review/vẽ lại các sơ đồ ac theo đặc tả.docx
+++ b/BaoCao_Review/PhanTichNghiepVu/Update/1412558 - Sữa sau Peer Review/vẽ lại các sơ đồ ac theo đặc tả.docx
@@ -576,8 +576,6 @@
             </w:r>
           </w:p>
         </w:tc>
-        <w:bookmarkStart w:id="2" w:name="_GoBack"/>
-        <w:bookmarkEnd w:id="2"/>
       </w:tr>
     </w:tbl>
     <w:p>
@@ -617,8 +615,8 @@
         <w:tblLook w:val="04A0" w:firstRow="1" w:lastRow="0" w:firstColumn="1" w:lastColumn="0" w:noHBand="0" w:noVBand="1"/>
       </w:tblPr>
       <w:tblGrid>
-        <w:gridCol w:w="848"/>
-        <w:gridCol w:w="8502"/>
+        <w:gridCol w:w="815"/>
+        <w:gridCol w:w="8535"/>
       </w:tblGrid>
       <w:tr>
         <w:trPr>
@@ -691,7 +689,6 @@
                 <w:noProof/>
                 <w:lang w:val="vi-VN"/>
               </w:rPr>
-              <w:lastRenderedPageBreak/>
               <w:t>Mã số</w:t>
             </w:r>
           </w:p>
@@ -828,9 +825,9 @@
               </w:rPr>
               <w:drawing>
                 <wp:inline distT="0" distB="0" distL="0" distR="0">
-                  <wp:extent cx="5262113" cy="6668135"/>
+                  <wp:extent cx="5353539" cy="6915785"/>
                   <wp:effectExtent l="0" t="0" r="0" b="0"/>
-                  <wp:docPr id="7" name="Hình ảnh 7" descr="Tạo hình cắt từ Màn hình"/>
+                  <wp:docPr id="5" name="Hình ảnh 5" descr="Tạo hình cắt từ Màn hình"/>
                   <wp:cNvGraphicFramePr>
                     <a:graphicFrameLocks xmlns:a="http://schemas.openxmlformats.org/drawingml/2006/main" noChangeAspect="1"/>
                   </wp:cNvGraphicFramePr>
@@ -838,7 +835,7 @@
                     <a:graphicData uri="http://schemas.openxmlformats.org/drawingml/2006/picture">
                       <pic:pic xmlns:pic="http://schemas.openxmlformats.org/drawingml/2006/picture">
                         <pic:nvPicPr>
-                          <pic:cNvPr id="7" name="13044AF.tmp"/>
+                          <pic:cNvPr id="5" name="1685856.tmp"/>
                           <pic:cNvPicPr/>
                         </pic:nvPicPr>
                         <pic:blipFill>
@@ -856,7 +853,7 @@
                         <pic:spPr>
                           <a:xfrm>
                             <a:off x="0" y="0"/>
-                            <a:ext cx="5266986" cy="6674311"/>
+                            <a:ext cx="5355941" cy="6918888"/>
                           </a:xfrm>
                           <a:prstGeom prst="rect">
                             <a:avLst/>
@@ -870,6 +867,8 @@
             </w:r>
           </w:p>
         </w:tc>
+        <w:bookmarkStart w:id="2" w:name="_GoBack"/>
+        <w:bookmarkEnd w:id="2"/>
       </w:tr>
     </w:tbl>
     <w:p/>

</xml_diff>

<commit_message>
hoàn tất sữa chữa sua peer review
</commit_message>
<xml_diff>
--- a/BaoCao_Review/PhanTichNghiepVu/Update/1412558 - Sữa sau Peer Review/vẽ lại các sơ đồ ac theo đặc tả.docx
+++ b/BaoCao_Review/PhanTichNghiepVu/Update/1412558 - Sữa sau Peer Review/vẽ lại các sơ đồ ac theo đặc tả.docx
@@ -615,8 +615,8 @@
         <w:tblLook w:val="04A0" w:firstRow="1" w:lastRow="0" w:firstColumn="1" w:lastColumn="0" w:noHBand="0" w:noVBand="1"/>
       </w:tblPr>
       <w:tblGrid>
-        <w:gridCol w:w="815"/>
-        <w:gridCol w:w="8535"/>
+        <w:gridCol w:w="854"/>
+        <w:gridCol w:w="8496"/>
       </w:tblGrid>
       <w:tr>
         <w:trPr>
@@ -689,6 +689,7 @@
                 <w:noProof/>
                 <w:lang w:val="vi-VN"/>
               </w:rPr>
+              <w:lastRenderedPageBreak/>
               <w:t>Mã số</w:t>
             </w:r>
           </w:p>
@@ -825,9 +826,9 @@
               </w:rPr>
               <w:drawing>
                 <wp:inline distT="0" distB="0" distL="0" distR="0">
-                  <wp:extent cx="5353539" cy="6915785"/>
-                  <wp:effectExtent l="0" t="0" r="0" b="0"/>
-                  <wp:docPr id="5" name="Hình ảnh 5" descr="Tạo hình cắt từ Màn hình"/>
+                  <wp:extent cx="5253486" cy="6896735"/>
+                  <wp:effectExtent l="0" t="0" r="4445" b="0"/>
+                  <wp:docPr id="3" name="Hình ảnh 3" descr="Tạo hình cắt từ Màn hình"/>
                   <wp:cNvGraphicFramePr>
                     <a:graphicFrameLocks xmlns:a="http://schemas.openxmlformats.org/drawingml/2006/main" noChangeAspect="1"/>
                   </wp:cNvGraphicFramePr>
@@ -835,7 +836,7 @@
                     <a:graphicData uri="http://schemas.openxmlformats.org/drawingml/2006/picture">
                       <pic:pic xmlns:pic="http://schemas.openxmlformats.org/drawingml/2006/picture">
                         <pic:nvPicPr>
-                          <pic:cNvPr id="5" name="1685856.tmp"/>
+                          <pic:cNvPr id="3" name="EA413E7.tmp"/>
                           <pic:cNvPicPr/>
                         </pic:nvPicPr>
                         <pic:blipFill>
@@ -853,7 +854,7 @@
                         <pic:spPr>
                           <a:xfrm>
                             <a:off x="0" y="0"/>
-                            <a:ext cx="5355941" cy="6918888"/>
+                            <a:ext cx="5257660" cy="6902215"/>
                           </a:xfrm>
                           <a:prstGeom prst="rect">
                             <a:avLst/>

</xml_diff>